<commit_message>
update README, post heroku deploy
</commit_message>
<xml_diff>
--- a/public/files/JonathanWhittleResume.docx
+++ b/public/files/JonathanWhittleResume.docx
@@ -227,6 +227,8 @@
         </w:rPr>
         <w:t>, AutoCAD/Watershed design</w:t>
       </w:r>
+      <w:bookmarkStart w:id="0" w:name="_GoBack"/>
+      <w:bookmarkEnd w:id="0"/>
     </w:p>
     <w:p>
       <w:pPr>
@@ -1672,8 +1674,6 @@
         </w:rPr>
         <w:t>-</w:t>
       </w:r>
-      <w:bookmarkStart w:id="0" w:name="_GoBack"/>
-      <w:bookmarkEnd w:id="0"/>
       <w:r>
         <w:rPr>
           <w:rFonts w:asciiTheme="majorHAnsi" w:hAnsiTheme="majorHAnsi" w:cstheme="majorHAnsi"/>
@@ -2149,6 +2149,14 @@
         <w:szCs w:val="18"/>
       </w:rPr>
     </w:pPr>
+    <w:r>
+      <w:rPr>
+        <w:rFonts w:ascii="Times New Roman" w:hAnsi="Times New Roman"/>
+        <w:sz w:val="18"/>
+        <w:szCs w:val="18"/>
+      </w:rPr>
+      <w:t>https://jonathan-whittle-dev.herokuapp.com</w:t>
+    </w:r>
     <w:r>
       <w:rPr>
         <w:rFonts w:ascii="Times New Roman" w:hAnsi="Times New Roman"/>

</xml_diff>